<commit_message>
#iss4 : update .docs and .pptx
</commit_message>
<xml_diff>
--- a/Word.docx
+++ b/Word.docx
@@ -4841,17 +4841,8 @@
           <w:bCs/>
           <w:sz w:val="26"/>
           <w:szCs w:val="26"/>
-          <w:lang w:val="vi-VN"/>
-        </w:rPr>
-        <w:t>DecisionTree</w:t>
-      </w:r>
-      <w:r>
-        <w:rPr>
-          <w:bCs/>
-          <w:sz w:val="26"/>
-          <w:szCs w:val="26"/>
-        </w:rPr>
-        <w:t xml:space="preserve"> </w:t>
+        </w:rPr>
+        <w:t xml:space="preserve">Cây quyết định </w:t>
       </w:r>
       <w:r>
         <w:rPr>
@@ -5274,8 +5265,10 @@
           <w:sz w:val="26"/>
           <w:szCs w:val="26"/>
         </w:rPr>
-        <w:t>GaussianDB</w:t>
-      </w:r>
+        <w:t>GaussianNB</w:t>
+      </w:r>
+      <w:bookmarkStart w:id="6" w:name="_GoBack"/>
+      <w:bookmarkEnd w:id="6"/>
       <w:r>
         <w:rPr>
           <w:sz w:val="26"/>
@@ -5315,8 +5308,8 @@
           <w:lang w:val="es-ES"/>
         </w:rPr>
       </w:pPr>
-      <w:bookmarkStart w:id="6" w:name="_Toc497570923"/>
-      <w:bookmarkStart w:id="7" w:name="_Toc57212707"/>
+      <w:bookmarkStart w:id="7" w:name="_Toc497570923"/>
+      <w:bookmarkStart w:id="8" w:name="_Toc57212707"/>
       <w:r>
         <w:rPr>
           <w:bCs w:val="0"/>
@@ -5344,8 +5337,8 @@
         </w:rPr>
         <w:t xml:space="preserve"> Mục tiêu đề tài</w:t>
       </w:r>
-      <w:bookmarkEnd w:id="6"/>
       <w:bookmarkEnd w:id="7"/>
+      <w:bookmarkEnd w:id="8"/>
     </w:p>
     <w:p>
       <w:pPr>
@@ -5711,8 +5704,8 @@
           <w:lang w:val="es-ES"/>
         </w:rPr>
       </w:pPr>
-      <w:bookmarkStart w:id="8" w:name="_Toc497570924"/>
-      <w:bookmarkStart w:id="9" w:name="_Toc57212708"/>
+      <w:bookmarkStart w:id="9" w:name="_Toc497570924"/>
+      <w:bookmarkStart w:id="10" w:name="_Toc57212708"/>
       <w:r>
         <w:rPr>
           <w:bCs w:val="0"/>
@@ -5740,8 +5733,8 @@
         </w:rPr>
         <w:t xml:space="preserve"> Đối tượng và phạm vi nghiên cứu</w:t>
       </w:r>
-      <w:bookmarkEnd w:id="8"/>
       <w:bookmarkEnd w:id="9"/>
+      <w:bookmarkEnd w:id="10"/>
     </w:p>
     <w:p>
       <w:pPr>
@@ -5920,8 +5913,8 @@
           <w:lang w:val="es-ES"/>
         </w:rPr>
       </w:pPr>
-      <w:bookmarkStart w:id="10" w:name="_Toc497570925"/>
-      <w:bookmarkStart w:id="11" w:name="_Toc57212709"/>
+      <w:bookmarkStart w:id="11" w:name="_Toc497570925"/>
+      <w:bookmarkStart w:id="12" w:name="_Toc57212709"/>
       <w:r>
         <w:rPr>
           <w:bCs w:val="0"/>
@@ -5941,8 +5934,8 @@
         </w:rPr>
         <w:t>. Phương pháp nghiên cứu</w:t>
       </w:r>
-      <w:bookmarkEnd w:id="10"/>
       <w:bookmarkEnd w:id="11"/>
+      <w:bookmarkEnd w:id="12"/>
     </w:p>
     <w:p>
       <w:pPr>
@@ -6072,8 +6065,8 @@
           <w:lang w:val="es-ES"/>
         </w:rPr>
       </w:pPr>
-      <w:bookmarkStart w:id="12" w:name="_Toc497570926"/>
-      <w:bookmarkStart w:id="13" w:name="_Toc57212710"/>
+      <w:bookmarkStart w:id="13" w:name="_Toc497570926"/>
+      <w:bookmarkStart w:id="14" w:name="_Toc57212710"/>
       <w:r>
         <w:rPr>
           <w:bCs w:val="0"/>
@@ -6092,8 +6085,8 @@
         </w:rPr>
         <w:t>. Kết quả đạt được</w:t>
       </w:r>
-      <w:bookmarkEnd w:id="12"/>
       <w:bookmarkEnd w:id="13"/>
+      <w:bookmarkEnd w:id="14"/>
     </w:p>
     <w:p>
       <w:pPr>
@@ -6250,8 +6243,8 @@
         </w:rPr>
         <w:t xml:space="preserve"> </w:t>
       </w:r>
-      <w:bookmarkStart w:id="14" w:name="_Toc497570927"/>
-      <w:bookmarkStart w:id="15" w:name="_Toc57212711"/>
+      <w:bookmarkStart w:id="15" w:name="_Toc497570927"/>
+      <w:bookmarkStart w:id="16" w:name="_Toc57212711"/>
       <w:r>
         <w:rPr>
           <w:bCs w:val="0"/>
@@ -6270,8 +6263,8 @@
         </w:rPr>
         <w:t xml:space="preserve">. Bố cục </w:t>
       </w:r>
-      <w:bookmarkEnd w:id="14"/>
       <w:bookmarkEnd w:id="15"/>
+      <w:bookmarkEnd w:id="16"/>
       <w:r>
         <w:rPr>
           <w:bCs w:val="0"/>
@@ -6606,8 +6599,8 @@
           <w:lang w:val="es-ES"/>
         </w:rPr>
       </w:pPr>
-      <w:bookmarkStart w:id="16" w:name="_Toc497570928"/>
-      <w:bookmarkStart w:id="17" w:name="_Toc57212712"/>
+      <w:bookmarkStart w:id="17" w:name="_Toc497570928"/>
+      <w:bookmarkStart w:id="18" w:name="_Toc57212712"/>
       <w:r>
         <w:rPr>
           <w:bCs w:val="0"/>
@@ -6618,8 +6611,8 @@
         <w:lastRenderedPageBreak/>
         <w:t>PHẦN NỘI DUNG</w:t>
       </w:r>
-      <w:bookmarkEnd w:id="16"/>
       <w:bookmarkEnd w:id="17"/>
+      <w:bookmarkEnd w:id="18"/>
     </w:p>
     <w:p>
       <w:pPr>
@@ -6633,8 +6626,8 @@
           <w:lang w:val="es-ES"/>
         </w:rPr>
       </w:pPr>
-      <w:bookmarkStart w:id="18" w:name="_Toc497570929"/>
-      <w:bookmarkStart w:id="19" w:name="_Toc57212713"/>
+      <w:bookmarkStart w:id="19" w:name="_Toc497570929"/>
+      <w:bookmarkStart w:id="20" w:name="_Toc57212713"/>
       <w:r>
         <w:rPr>
           <w:bCs w:val="0"/>
@@ -6662,8 +6655,8 @@
         </w:rPr>
         <w:t>1</w:t>
       </w:r>
-      <w:bookmarkEnd w:id="18"/>
       <w:bookmarkEnd w:id="19"/>
+      <w:bookmarkEnd w:id="20"/>
     </w:p>
     <w:p>
       <w:pPr>
@@ -6677,15 +6670,15 @@
           <w:lang w:val="es-ES"/>
         </w:rPr>
       </w:pPr>
-      <w:bookmarkStart w:id="20" w:name="_Toc467528027"/>
-      <w:bookmarkStart w:id="21" w:name="_Toc467819138"/>
-      <w:bookmarkStart w:id="22" w:name="_Toc468254189"/>
-      <w:bookmarkStart w:id="23" w:name="_Toc468556590"/>
-      <w:bookmarkStart w:id="24" w:name="_Toc468608676"/>
-      <w:bookmarkStart w:id="25" w:name="_Toc468685482"/>
-      <w:bookmarkStart w:id="26" w:name="_Toc468692142"/>
-      <w:bookmarkStart w:id="27" w:name="_Toc497570930"/>
-      <w:bookmarkStart w:id="28" w:name="_Toc57212714"/>
+      <w:bookmarkStart w:id="21" w:name="_Toc467528027"/>
+      <w:bookmarkStart w:id="22" w:name="_Toc467819138"/>
+      <w:bookmarkStart w:id="23" w:name="_Toc468254189"/>
+      <w:bookmarkStart w:id="24" w:name="_Toc468556590"/>
+      <w:bookmarkStart w:id="25" w:name="_Toc468608676"/>
+      <w:bookmarkStart w:id="26" w:name="_Toc468685482"/>
+      <w:bookmarkStart w:id="27" w:name="_Toc468692142"/>
+      <w:bookmarkStart w:id="28" w:name="_Toc497570930"/>
+      <w:bookmarkStart w:id="29" w:name="_Toc57212714"/>
       <w:r>
         <w:rPr>
           <w:bCs w:val="0"/>
@@ -6695,7 +6688,6 @@
         </w:rPr>
         <w:t>MÔ TẢ BÀI TOÁN</w:t>
       </w:r>
-      <w:bookmarkEnd w:id="20"/>
       <w:bookmarkEnd w:id="21"/>
       <w:bookmarkEnd w:id="22"/>
       <w:bookmarkEnd w:id="23"/>
@@ -6704,6 +6696,7 @@
       <w:bookmarkEnd w:id="26"/>
       <w:bookmarkEnd w:id="27"/>
       <w:bookmarkEnd w:id="28"/>
+      <w:bookmarkEnd w:id="29"/>
     </w:p>
     <w:p>
       <w:pPr>
@@ -6716,8 +6709,8 @@
           <w:lang w:val="es-ES" w:eastAsia="vi-VN"/>
         </w:rPr>
       </w:pPr>
-      <w:bookmarkStart w:id="29" w:name="_Toc497570931"/>
-      <w:bookmarkStart w:id="30" w:name="_Toc57212715"/>
+      <w:bookmarkStart w:id="30" w:name="_Toc497570931"/>
+      <w:bookmarkStart w:id="31" w:name="_Toc57212715"/>
       <w:r>
         <w:rPr>
           <w:bCs w:val="0"/>
@@ -6754,8 +6747,8 @@
         </w:rPr>
         <w:t>chi tiết bài toán</w:t>
       </w:r>
-      <w:bookmarkEnd w:id="29"/>
       <w:bookmarkEnd w:id="30"/>
+      <w:bookmarkEnd w:id="31"/>
     </w:p>
     <w:p>
       <w:pPr>
@@ -7644,7 +7637,7 @@
           <w:lang w:val="es-ES" w:eastAsia="vi-VN"/>
         </w:rPr>
       </w:pPr>
-      <w:bookmarkStart w:id="31" w:name="_Toc57212716"/>
+      <w:bookmarkStart w:id="32" w:name="_Toc57212716"/>
       <w:r>
         <w:rPr>
           <w:sz w:val="26"/>
@@ -7653,7 +7646,7 @@
         </w:rPr>
         <w:t xml:space="preserve">2. </w:t>
       </w:r>
-      <w:bookmarkStart w:id="32" w:name="_Toc497570932"/>
+      <w:bookmarkStart w:id="33" w:name="_Toc497570932"/>
       <w:r>
         <w:rPr>
           <w:sz w:val="26"/>
@@ -7670,8 +7663,8 @@
         </w:rPr>
         <w:t>đến bài toán</w:t>
       </w:r>
-      <w:bookmarkEnd w:id="31"/>
       <w:bookmarkEnd w:id="32"/>
+      <w:bookmarkEnd w:id="33"/>
     </w:p>
     <w:p>
       <w:pPr>
@@ -7728,7 +7721,7 @@
           <w:szCs w:val="26"/>
         </w:rPr>
       </w:pPr>
-      <w:bookmarkStart w:id="33" w:name="_Toc497570933"/>
+      <w:bookmarkStart w:id="34" w:name="_Toc497570933"/>
       <w:r>
         <w:rPr>
           <w:rFonts w:ascii="Times New Roman" w:hAnsi="Times New Roman" w:cs="Times New Roman"/>
@@ -7738,7 +7731,7 @@
         </w:rPr>
         <w:t xml:space="preserve"> </w:t>
       </w:r>
-      <w:bookmarkStart w:id="34" w:name="_Toc57212717"/>
+      <w:bookmarkStart w:id="35" w:name="_Toc57212717"/>
       <w:r>
         <w:rPr>
           <w:rFonts w:ascii="Times New Roman" w:hAnsi="Times New Roman" w:cs="Times New Roman"/>
@@ -7767,7 +7760,7 @@
         </w:rPr>
         <w:t xml:space="preserve">1. </w:t>
       </w:r>
-      <w:bookmarkEnd w:id="33"/>
+      <w:bookmarkEnd w:id="34"/>
       <w:r>
         <w:rPr>
           <w:rFonts w:ascii="Times New Roman" w:hAnsi="Times New Roman" w:cs="Times New Roman"/>
@@ -7787,7 +7780,7 @@
         </w:rPr>
         <w:t>Ngôn ngữ :</w:t>
       </w:r>
-      <w:bookmarkEnd w:id="34"/>
+      <w:bookmarkEnd w:id="35"/>
     </w:p>
     <w:p/>
     <w:p>
@@ -8444,7 +8437,7 @@
           <w:szCs w:val="26"/>
         </w:rPr>
       </w:pPr>
-      <w:bookmarkStart w:id="35" w:name="_Toc57212718"/>
+      <w:bookmarkStart w:id="36" w:name="_Toc57212718"/>
       <w:r>
         <w:rPr>
           <w:rFonts w:ascii="Times New Roman" w:hAnsi="Times New Roman" w:cs="Times New Roman"/>
@@ -8453,7 +8446,7 @@
         </w:rPr>
         <w:t>: Yêu cầu hệ thống :</w:t>
       </w:r>
-      <w:bookmarkEnd w:id="35"/>
+      <w:bookmarkEnd w:id="36"/>
     </w:p>
     <w:p>
       <w:pPr>
@@ -8718,8 +8711,8 @@
           <w:lang w:val="es-ES"/>
         </w:rPr>
       </w:pPr>
-      <w:bookmarkStart w:id="36" w:name="_Toc497570952"/>
-      <w:bookmarkStart w:id="37" w:name="_Toc57212719"/>
+      <w:bookmarkStart w:id="37" w:name="_Toc497570952"/>
+      <w:bookmarkStart w:id="38" w:name="_Toc57212719"/>
       <w:r>
         <w:rPr>
           <w:bCs w:val="0"/>
@@ -8730,8 +8723,8 @@
         <w:lastRenderedPageBreak/>
         <w:t>CHƯƠNG 2</w:t>
       </w:r>
-      <w:bookmarkEnd w:id="36"/>
       <w:bookmarkEnd w:id="37"/>
+      <w:bookmarkEnd w:id="38"/>
     </w:p>
     <w:p>
       <w:pPr>
@@ -8745,15 +8738,15 @@
           <w:lang w:val="es-ES"/>
         </w:rPr>
       </w:pPr>
-      <w:bookmarkStart w:id="38" w:name="_Toc467528039"/>
-      <w:bookmarkStart w:id="39" w:name="_Toc467819150"/>
-      <w:bookmarkStart w:id="40" w:name="_Toc468254195"/>
-      <w:bookmarkStart w:id="41" w:name="_Toc468556596"/>
-      <w:bookmarkStart w:id="42" w:name="_Toc468608682"/>
-      <w:bookmarkStart w:id="43" w:name="_Toc468685494"/>
-      <w:bookmarkStart w:id="44" w:name="_Toc468692155"/>
-      <w:bookmarkStart w:id="45" w:name="_Toc497570953"/>
-      <w:bookmarkStart w:id="46" w:name="_Toc57212720"/>
+      <w:bookmarkStart w:id="39" w:name="_Toc467528039"/>
+      <w:bookmarkStart w:id="40" w:name="_Toc467819150"/>
+      <w:bookmarkStart w:id="41" w:name="_Toc468254195"/>
+      <w:bookmarkStart w:id="42" w:name="_Toc468556596"/>
+      <w:bookmarkStart w:id="43" w:name="_Toc468608682"/>
+      <w:bookmarkStart w:id="44" w:name="_Toc468685494"/>
+      <w:bookmarkStart w:id="45" w:name="_Toc468692155"/>
+      <w:bookmarkStart w:id="46" w:name="_Toc497570953"/>
+      <w:bookmarkStart w:id="47" w:name="_Toc57212720"/>
       <w:r>
         <w:rPr>
           <w:bCs w:val="0"/>
@@ -8763,7 +8756,6 @@
         </w:rPr>
         <w:t>THIẾT KẾ VÀ CÀI ĐẶT</w:t>
       </w:r>
-      <w:bookmarkEnd w:id="38"/>
       <w:bookmarkEnd w:id="39"/>
       <w:bookmarkEnd w:id="40"/>
       <w:bookmarkEnd w:id="41"/>
@@ -8772,6 +8764,7 @@
       <w:bookmarkEnd w:id="44"/>
       <w:bookmarkEnd w:id="45"/>
       <w:bookmarkEnd w:id="46"/>
+      <w:bookmarkEnd w:id="47"/>
     </w:p>
     <w:p>
       <w:pPr>
@@ -8790,8 +8783,8 @@
           <w:lang w:val="es-ES"/>
         </w:rPr>
       </w:pPr>
-      <w:bookmarkStart w:id="47" w:name="_Toc497570954"/>
-      <w:bookmarkStart w:id="48" w:name="_Toc57212721"/>
+      <w:bookmarkStart w:id="48" w:name="_Toc497570954"/>
+      <w:bookmarkStart w:id="49" w:name="_Toc57212721"/>
       <w:r>
         <w:rPr>
           <w:sz w:val="26"/>
@@ -8816,8 +8809,8 @@
         </w:rPr>
         <w:t>hệ thống</w:t>
       </w:r>
-      <w:bookmarkEnd w:id="47"/>
       <w:bookmarkEnd w:id="48"/>
+      <w:bookmarkEnd w:id="49"/>
     </w:p>
     <w:p>
       <w:pPr>
@@ -8885,11 +8878,11 @@
           <w:lang w:val="vi-VN"/>
         </w:rPr>
       </w:pPr>
-      <w:bookmarkStart w:id="49" w:name="_Toc57212649"/>
-      <w:bookmarkStart w:id="50" w:name="_Toc57213241"/>
-      <w:bookmarkStart w:id="51" w:name="_Toc57296684"/>
-      <w:bookmarkStart w:id="52" w:name="_Toc57296733"/>
-      <w:bookmarkStart w:id="53" w:name="_Toc57296822"/>
+      <w:bookmarkStart w:id="50" w:name="_Toc57212649"/>
+      <w:bookmarkStart w:id="51" w:name="_Toc57213241"/>
+      <w:bookmarkStart w:id="52" w:name="_Toc57296684"/>
+      <w:bookmarkStart w:id="53" w:name="_Toc57296733"/>
+      <w:bookmarkStart w:id="54" w:name="_Toc57296822"/>
       <w:r>
         <w:t xml:space="preserve">Hình </w:t>
       </w:r>
@@ -8914,11 +8907,11 @@
       <w:r>
         <w:t xml:space="preserve"> - Mô hình hệ thống</w:t>
       </w:r>
-      <w:bookmarkEnd w:id="49"/>
       <w:bookmarkEnd w:id="50"/>
       <w:bookmarkEnd w:id="51"/>
       <w:bookmarkEnd w:id="52"/>
       <w:bookmarkEnd w:id="53"/>
+      <w:bookmarkEnd w:id="54"/>
     </w:p>
     <w:p>
       <w:pPr>
@@ -9016,8 +9009,8 @@
           <w:lang w:val="es-ES"/>
         </w:rPr>
       </w:pPr>
-      <w:bookmarkStart w:id="54" w:name="_Toc497570955"/>
-      <w:bookmarkStart w:id="55" w:name="_Toc57212722"/>
+      <w:bookmarkStart w:id="55" w:name="_Toc497570955"/>
+      <w:bookmarkStart w:id="56" w:name="_Toc57212722"/>
       <w:r>
         <w:rPr>
           <w:sz w:val="26"/>
@@ -9058,8 +9051,8 @@
         </w:rPr>
         <w:t xml:space="preserve"> giải thuật</w:t>
       </w:r>
-      <w:bookmarkEnd w:id="54"/>
       <w:bookmarkEnd w:id="55"/>
+      <w:bookmarkEnd w:id="56"/>
     </w:p>
     <w:p>
       <w:pPr>
@@ -9220,7 +9213,7 @@
         </w:rPr>
         <w:br w:type="page"/>
       </w:r>
-      <w:bookmarkStart w:id="56" w:name="_Toc497570963"/>
+      <w:bookmarkStart w:id="57" w:name="_Toc497570963"/>
     </w:p>
     <w:p>
       <w:pPr>
@@ -9234,7 +9227,7 @@
           <w:lang w:val="es-ES"/>
         </w:rPr>
       </w:pPr>
-      <w:bookmarkStart w:id="57" w:name="_Toc57212723"/>
+      <w:bookmarkStart w:id="58" w:name="_Toc57212723"/>
       <w:r>
         <w:rPr>
           <w:bCs w:val="0"/>
@@ -9245,8 +9238,8 @@
         <w:lastRenderedPageBreak/>
         <w:t>CHƯƠNG 3</w:t>
       </w:r>
-      <w:bookmarkEnd w:id="56"/>
       <w:bookmarkEnd w:id="57"/>
+      <w:bookmarkEnd w:id="58"/>
     </w:p>
     <w:p>
       <w:pPr>
@@ -9260,7 +9253,7 @@
           <w:lang w:val="vi-VN"/>
         </w:rPr>
       </w:pPr>
-      <w:bookmarkStart w:id="58" w:name="_Toc57212724"/>
+      <w:bookmarkStart w:id="59" w:name="_Toc57212724"/>
       <w:r>
         <w:rPr>
           <w:bCs w:val="0"/>
@@ -9270,7 +9263,7 @@
         </w:rPr>
         <w:t>KẾT QUẢ THỰC NGHIỆM</w:t>
       </w:r>
-      <w:bookmarkEnd w:id="58"/>
+      <w:bookmarkEnd w:id="59"/>
     </w:p>
     <w:p>
       <w:pPr>
@@ -9287,8 +9280,8 @@
           <w:lang w:val="es-ES"/>
         </w:rPr>
       </w:pPr>
-      <w:bookmarkStart w:id="59" w:name="_Toc497570965"/>
-      <w:bookmarkStart w:id="60" w:name="_Toc57212725"/>
+      <w:bookmarkStart w:id="60" w:name="_Toc497570965"/>
+      <w:bookmarkStart w:id="61" w:name="_Toc57212725"/>
       <w:r>
         <w:rPr>
           <w:bCs w:val="0"/>
@@ -9298,7 +9291,7 @@
         </w:rPr>
         <w:t>Kết quả kiểm tra</w:t>
       </w:r>
-      <w:bookmarkEnd w:id="59"/>
+      <w:bookmarkEnd w:id="60"/>
       <w:r>
         <w:rPr>
           <w:noProof/>
@@ -9359,7 +9352,7 @@
                                 <w:lang w:val="es-ES"/>
                               </w:rPr>
                             </w:pPr>
-                            <w:bookmarkStart w:id="61" w:name="_Toc57296823"/>
+                            <w:bookmarkStart w:id="62" w:name="_Toc57296823"/>
                             <w:r>
                               <w:t xml:space="preserve">Hình </w:t>
                             </w:r>
@@ -9384,7 +9377,7 @@
                             <w:r>
                               <w:t xml:space="preserve"> - Giao diện trang chủ</w:t>
                             </w:r>
-                            <w:bookmarkEnd w:id="61"/>
+                            <w:bookmarkEnd w:id="62"/>
                           </w:p>
                         </w:txbxContent>
                       </wps:txbx>
@@ -9517,7 +9510,7 @@
           </wp:anchor>
         </w:drawing>
       </w:r>
-      <w:bookmarkEnd w:id="60"/>
+      <w:bookmarkEnd w:id="61"/>
     </w:p>
     <w:p>
       <w:pPr>
@@ -9597,7 +9590,7 @@
           <w:szCs w:val="22"/>
         </w:rPr>
       </w:pPr>
-      <w:bookmarkStart w:id="62" w:name="_Toc57296824"/>
+      <w:bookmarkStart w:id="63" w:name="_Toc57296824"/>
       <w:r>
         <w:t xml:space="preserve">Hình </w:t>
       </w:r>
@@ -9622,7 +9615,7 @@
       <w:r>
         <w:t xml:space="preserve"> - Giao diện kết quả dự đoán</w:t>
       </w:r>
-      <w:bookmarkEnd w:id="62"/>
+      <w:bookmarkEnd w:id="63"/>
     </w:p>
     <w:p>
       <w:pPr>
@@ -9650,9 +9643,9 @@
         <w:keepNext/>
         <w:jc w:val="center"/>
       </w:pPr>
-      <w:bookmarkStart w:id="63" w:name="_Toc57212653"/>
-      <w:bookmarkStart w:id="64" w:name="_Toc57213245"/>
-      <w:bookmarkStart w:id="65" w:name="_Toc57296687"/>
+      <w:bookmarkStart w:id="64" w:name="_Toc57212653"/>
+      <w:bookmarkStart w:id="65" w:name="_Toc57213245"/>
+      <w:bookmarkStart w:id="66" w:name="_Toc57296687"/>
       <w:r>
         <w:rPr>
           <w:noProof/>
@@ -9695,9 +9688,9 @@
           </wp:inline>
         </w:drawing>
       </w:r>
-      <w:bookmarkEnd w:id="63"/>
       <w:bookmarkEnd w:id="64"/>
       <w:bookmarkEnd w:id="65"/>
+      <w:bookmarkEnd w:id="66"/>
     </w:p>
     <w:p>
       <w:pPr>
@@ -9711,7 +9704,7 @@
           <w:lang w:val="es-ES"/>
         </w:rPr>
       </w:pPr>
-      <w:bookmarkStart w:id="66" w:name="_Toc57296825"/>
+      <w:bookmarkStart w:id="67" w:name="_Toc57296825"/>
       <w:r>
         <w:t xml:space="preserve">Hình </w:t>
       </w:r>
@@ -9736,7 +9729,7 @@
       <w:r>
         <w:t xml:space="preserve"> - Giao diện chọn file csv</w:t>
       </w:r>
-      <w:bookmarkEnd w:id="66"/>
+      <w:bookmarkEnd w:id="67"/>
     </w:p>
     <w:p>
       <w:pPr>
@@ -9850,8 +9843,8 @@
           <w:lang w:val="es-ES"/>
         </w:rPr>
       </w:pPr>
-      <w:bookmarkStart w:id="67" w:name="_Toc497570966"/>
-      <w:bookmarkStart w:id="68" w:name="_Toc57212726"/>
+      <w:bookmarkStart w:id="68" w:name="_Toc497570966"/>
+      <w:bookmarkStart w:id="69" w:name="_Toc57212726"/>
       <w:r>
         <w:rPr>
           <w:bCs w:val="0"/>
@@ -9862,8 +9855,8 @@
         <w:lastRenderedPageBreak/>
         <w:t>PHẦN KẾT LUẬN</w:t>
       </w:r>
-      <w:bookmarkEnd w:id="67"/>
       <w:bookmarkEnd w:id="68"/>
+      <w:bookmarkEnd w:id="69"/>
     </w:p>
     <w:p>
       <w:pPr>
@@ -9891,8 +9884,8 @@
           <w:lang w:val="es-ES"/>
         </w:rPr>
       </w:pPr>
-      <w:bookmarkStart w:id="69" w:name="_Toc497570967"/>
-      <w:bookmarkStart w:id="70" w:name="_Toc57212727"/>
+      <w:bookmarkStart w:id="70" w:name="_Toc497570967"/>
+      <w:bookmarkStart w:id="71" w:name="_Toc57212727"/>
       <w:r>
         <w:rPr>
           <w:bCs w:val="0"/>
@@ -9902,8 +9895,8 @@
         </w:rPr>
         <w:t>Kết quả đạt được</w:t>
       </w:r>
-      <w:bookmarkEnd w:id="69"/>
       <w:bookmarkEnd w:id="70"/>
+      <w:bookmarkEnd w:id="71"/>
     </w:p>
     <w:p>
       <w:pPr>
@@ -9934,8 +9927,6 @@
         </w:rPr>
         <w:t>Xây dựng được mô hình dự đoán ly hôn trên tập dữ liệu divorce</w:t>
       </w:r>
-      <w:bookmarkStart w:id="71" w:name="_GoBack"/>
-      <w:bookmarkEnd w:id="71"/>
     </w:p>
     <w:p>
       <w:pPr>
@@ -10754,7 +10745,7 @@
               <w:sz w:val="18"/>
               <w:szCs w:val="18"/>
             </w:rPr>
-            <w:t>17</w:t>
+            <w:t>6</w:t>
           </w:r>
           <w:r>
             <w:rPr>
@@ -11047,7 +11038,7 @@
         <v:path o:extrusionok="f" gradientshapeok="t" o:connecttype="rect"/>
         <o:lock v:ext="edit" aspectratio="t"/>
       </v:shapetype>
-      <v:shape id="_x0000_i1029" type="#_x0000_t75" style="width:11.25pt;height:11.25pt" o:bullet="t">
+      <v:shape id="_x0000_i1028" type="#_x0000_t75" style="width:11.25pt;height:11.25pt" o:bullet="t">
         <v:imagedata r:id="rId1" o:title="mso4CF8"/>
       </v:shape>
     </w:pict>
@@ -16636,48 +16627,48 @@
     </dgm:pt>
   </dgm:ptLst>
   <dgm:cxnLst>
-    <dgm:cxn modelId="{98800408-70F8-4BE0-8291-4429BF495CA0}" type="presOf" srcId="{4271F179-87B5-43DC-8CEC-A3A41C16392A}" destId="{1CDBB195-601B-4B67-82DC-A6E3F9AFE86B}" srcOrd="0" destOrd="0" presId="urn:microsoft.com/office/officeart/2005/8/layout/hierarchy2"/>
+    <dgm:cxn modelId="{3298DF98-23DD-4DD6-86C8-BDA955534268}" type="presOf" srcId="{D3F5F2C1-3DCD-4C3B-B3B2-31834F94241E}" destId="{FB92911F-D9E5-4686-BFD7-1440E38AF1D0}" srcOrd="0" destOrd="0" presId="urn:microsoft.com/office/officeart/2005/8/layout/hierarchy2"/>
+    <dgm:cxn modelId="{B15A5949-07BB-4897-9FA9-6F512E1DA4D6}" type="presOf" srcId="{DD33066A-3782-42AE-AD24-58197401DF54}" destId="{6609BFC2-AE0D-46E0-A630-38606856C033}" srcOrd="1" destOrd="0" presId="urn:microsoft.com/office/officeart/2005/8/layout/hierarchy2"/>
     <dgm:cxn modelId="{40A03D51-227A-4575-8EF2-1862AAD5D5C9}" srcId="{D2C68FC0-8BA3-48D9-A04F-F16565BD3C45}" destId="{0AC1940B-AA69-4E88-AF27-626C63BEB068}" srcOrd="0" destOrd="0" parTransId="{B86951FB-C805-4160-840A-C68F989F2382}" sibTransId="{1B41B1F3-0A0E-4973-946D-99D3C6060E60}"/>
-    <dgm:cxn modelId="{25B1A408-76A8-4C81-A9BD-CE3BD93CF89D}" type="presOf" srcId="{0AC1940B-AA69-4E88-AF27-626C63BEB068}" destId="{B977165C-9B02-426B-A423-DAA7A3A040FC}" srcOrd="0" destOrd="0" presId="urn:microsoft.com/office/officeart/2005/8/layout/hierarchy2"/>
-    <dgm:cxn modelId="{41F974A8-A5EA-4484-8CCC-F3CB6AE2BBD2}" type="presOf" srcId="{289E09AD-32BB-46CC-8A30-9191E63E2093}" destId="{9A35888F-ED52-4D13-852E-C00F5AAFC627}" srcOrd="0" destOrd="0" presId="urn:microsoft.com/office/officeart/2005/8/layout/hierarchy2"/>
-    <dgm:cxn modelId="{66BA69F9-7E97-4904-8973-5C523B542C6E}" type="presOf" srcId="{B86951FB-C805-4160-840A-C68F989F2382}" destId="{F2D42D5D-05EC-4B6A-AFB7-0F9D4161BDD1}" srcOrd="0" destOrd="0" presId="urn:microsoft.com/office/officeart/2005/8/layout/hierarchy2"/>
+    <dgm:cxn modelId="{8CAC48BE-B28C-4242-A3EC-FCEDECD373BA}" type="presOf" srcId="{289E09AD-32BB-46CC-8A30-9191E63E2093}" destId="{9A35888F-ED52-4D13-852E-C00F5AAFC627}" srcOrd="0" destOrd="0" presId="urn:microsoft.com/office/officeart/2005/8/layout/hierarchy2"/>
+    <dgm:cxn modelId="{3989C1A7-428F-4A82-8C1A-D53F164A604F}" type="presOf" srcId="{0AC1940B-AA69-4E88-AF27-626C63BEB068}" destId="{B977165C-9B02-426B-A423-DAA7A3A040FC}" srcOrd="0" destOrd="0" presId="urn:microsoft.com/office/officeart/2005/8/layout/hierarchy2"/>
+    <dgm:cxn modelId="{7018A133-02E6-408D-854A-B6B926C6F478}" type="presOf" srcId="{0170474B-E9D9-4693-9485-2F25A1C2B0AB}" destId="{9144EA18-6155-4D56-B3F4-5D44628E5507}" srcOrd="0" destOrd="0" presId="urn:microsoft.com/office/officeart/2005/8/layout/hierarchy2"/>
+    <dgm:cxn modelId="{3CBAC90F-D61C-47DF-9260-36E2DD7F3390}" type="presOf" srcId="{3231FD76-62B9-4D3E-8AF3-A9B00E3010B2}" destId="{804D7E7A-360B-4BD5-87FE-294EE9D3E208}" srcOrd="0" destOrd="0" presId="urn:microsoft.com/office/officeart/2005/8/layout/hierarchy2"/>
+    <dgm:cxn modelId="{111AD322-FAFC-4889-929A-11E419E9614D}" type="presOf" srcId="{4271F179-87B5-43DC-8CEC-A3A41C16392A}" destId="{1CDBB195-601B-4B67-82DC-A6E3F9AFE86B}" srcOrd="0" destOrd="0" presId="urn:microsoft.com/office/officeart/2005/8/layout/hierarchy2"/>
+    <dgm:cxn modelId="{4DE709F0-5D69-4BFB-A726-0A9477E5D127}" srcId="{4271F179-87B5-43DC-8CEC-A3A41C16392A}" destId="{D2C68FC0-8BA3-48D9-A04F-F16565BD3C45}" srcOrd="1" destOrd="0" parTransId="{289E09AD-32BB-46CC-8A30-9191E63E2093}" sibTransId="{A4B67A14-2B8D-4394-8320-251CCC15BE4F}"/>
+    <dgm:cxn modelId="{4D5607D7-ECAD-451E-9B1A-E9040C172973}" type="presOf" srcId="{D3F5F2C1-3DCD-4C3B-B3B2-31834F94241E}" destId="{4E6E0B66-D62D-4CE6-996D-3EC980F09E5D}" srcOrd="1" destOrd="0" presId="urn:microsoft.com/office/officeart/2005/8/layout/hierarchy2"/>
+    <dgm:cxn modelId="{0970E339-3A47-4EF2-97A5-3E8755FB0A64}" type="presOf" srcId="{289E09AD-32BB-46CC-8A30-9191E63E2093}" destId="{79C2CA01-49D5-4BFD-9EFE-840A21D206BC}" srcOrd="1" destOrd="0" presId="urn:microsoft.com/office/officeart/2005/8/layout/hierarchy2"/>
+    <dgm:cxn modelId="{317BB49B-18DB-40A8-BEB7-B3B5D87D558C}" type="presOf" srcId="{DD33066A-3782-42AE-AD24-58197401DF54}" destId="{D3B76624-F55C-4CA8-8603-D6E6DA5231ED}" srcOrd="0" destOrd="0" presId="urn:microsoft.com/office/officeart/2005/8/layout/hierarchy2"/>
     <dgm:cxn modelId="{76CC3557-F363-4FE5-B8E4-3C5AE0CB4666}" srcId="{0170474B-E9D9-4693-9485-2F25A1C2B0AB}" destId="{4271F179-87B5-43DC-8CEC-A3A41C16392A}" srcOrd="0" destOrd="0" parTransId="{723AD1A2-BCCC-4B0E-AABF-8F7593561524}" sibTransId="{DD135190-08EC-49FF-B5FE-5626DFACBDB4}"/>
-    <dgm:cxn modelId="{BCDE94C6-B9F8-456D-AC32-BEC05E60491B}" type="presOf" srcId="{D3F5F2C1-3DCD-4C3B-B3B2-31834F94241E}" destId="{FB92911F-D9E5-4686-BFD7-1440E38AF1D0}" srcOrd="0" destOrd="0" presId="urn:microsoft.com/office/officeart/2005/8/layout/hierarchy2"/>
-    <dgm:cxn modelId="{F673C74D-CBDF-4983-B9A5-5F09F08753C3}" type="presOf" srcId="{3231FD76-62B9-4D3E-8AF3-A9B00E3010B2}" destId="{804D7E7A-360B-4BD5-87FE-294EE9D3E208}" srcOrd="0" destOrd="0" presId="urn:microsoft.com/office/officeart/2005/8/layout/hierarchy2"/>
-    <dgm:cxn modelId="{C6BBB819-4FD3-42E9-8055-DCFC922D926C}" type="presOf" srcId="{D3F5F2C1-3DCD-4C3B-B3B2-31834F94241E}" destId="{4E6E0B66-D62D-4CE6-996D-3EC980F09E5D}" srcOrd="1" destOrd="0" presId="urn:microsoft.com/office/officeart/2005/8/layout/hierarchy2"/>
-    <dgm:cxn modelId="{4DE709F0-5D69-4BFB-A726-0A9477E5D127}" srcId="{4271F179-87B5-43DC-8CEC-A3A41C16392A}" destId="{D2C68FC0-8BA3-48D9-A04F-F16565BD3C45}" srcOrd="1" destOrd="0" parTransId="{289E09AD-32BB-46CC-8A30-9191E63E2093}" sibTransId="{A4B67A14-2B8D-4394-8320-251CCC15BE4F}"/>
-    <dgm:cxn modelId="{8B2D1872-E1AB-4BDD-93BB-27F8E9EE685A}" type="presOf" srcId="{D2C68FC0-8BA3-48D9-A04F-F16565BD3C45}" destId="{13BFDE25-CAA0-4F42-B8B8-139CC436A901}" srcOrd="0" destOrd="0" presId="urn:microsoft.com/office/officeart/2005/8/layout/hierarchy2"/>
-    <dgm:cxn modelId="{8D4BCD97-BAC9-4C3C-A7A5-0FEE88A0E3EA}" type="presOf" srcId="{289E09AD-32BB-46CC-8A30-9191E63E2093}" destId="{79C2CA01-49D5-4BFD-9EFE-840A21D206BC}" srcOrd="1" destOrd="0" presId="urn:microsoft.com/office/officeart/2005/8/layout/hierarchy2"/>
-    <dgm:cxn modelId="{10CA28CB-7AF2-401D-A853-D8497B5AE514}" type="presOf" srcId="{88CA4BD7-5B6F-49A8-A7D9-735876AF09CA}" destId="{C9DE0F40-C805-48B7-BED4-87BDBCB9E31E}" srcOrd="0" destOrd="0" presId="urn:microsoft.com/office/officeart/2005/8/layout/hierarchy2"/>
     <dgm:cxn modelId="{000B7C0E-7647-4835-953B-4264735FA930}" srcId="{3231FD76-62B9-4D3E-8AF3-A9B00E3010B2}" destId="{88CA4BD7-5B6F-49A8-A7D9-735876AF09CA}" srcOrd="0" destOrd="0" parTransId="{D3F5F2C1-3DCD-4C3B-B3B2-31834F94241E}" sibTransId="{2A10B5AF-DBA2-4A11-840F-1568350419FC}"/>
-    <dgm:cxn modelId="{FF027263-94F1-44B4-9CC7-CAFF34AFBB9B}" type="presOf" srcId="{0170474B-E9D9-4693-9485-2F25A1C2B0AB}" destId="{9144EA18-6155-4D56-B3F4-5D44628E5507}" srcOrd="0" destOrd="0" presId="urn:microsoft.com/office/officeart/2005/8/layout/hierarchy2"/>
-    <dgm:cxn modelId="{09B9A57C-EB18-48FA-B353-0F9A6590D76B}" type="presOf" srcId="{DD33066A-3782-42AE-AD24-58197401DF54}" destId="{D3B76624-F55C-4CA8-8603-D6E6DA5231ED}" srcOrd="0" destOrd="0" presId="urn:microsoft.com/office/officeart/2005/8/layout/hierarchy2"/>
+    <dgm:cxn modelId="{7446E769-7DE2-4951-87BB-48E8C9930148}" type="presOf" srcId="{88CA4BD7-5B6F-49A8-A7D9-735876AF09CA}" destId="{C9DE0F40-C805-48B7-BED4-87BDBCB9E31E}" srcOrd="0" destOrd="0" presId="urn:microsoft.com/office/officeart/2005/8/layout/hierarchy2"/>
     <dgm:cxn modelId="{47753849-156A-4115-ABA1-13B11AC350E0}" srcId="{4271F179-87B5-43DC-8CEC-A3A41C16392A}" destId="{3231FD76-62B9-4D3E-8AF3-A9B00E3010B2}" srcOrd="0" destOrd="0" parTransId="{DD33066A-3782-42AE-AD24-58197401DF54}" sibTransId="{BF838F9F-5E7E-48CD-9CEC-9753BE5E8D2E}"/>
-    <dgm:cxn modelId="{CA029AB4-B2A9-4F04-8B80-644A3E0734CF}" type="presOf" srcId="{DD33066A-3782-42AE-AD24-58197401DF54}" destId="{6609BFC2-AE0D-46E0-A630-38606856C033}" srcOrd="1" destOrd="0" presId="urn:microsoft.com/office/officeart/2005/8/layout/hierarchy2"/>
-    <dgm:cxn modelId="{1C083077-80C5-4C78-8BFD-AD2A0DACFE31}" type="presOf" srcId="{B86951FB-C805-4160-840A-C68F989F2382}" destId="{65C8B96F-625B-4AC6-84F9-51D5D28E9789}" srcOrd="1" destOrd="0" presId="urn:microsoft.com/office/officeart/2005/8/layout/hierarchy2"/>
-    <dgm:cxn modelId="{10A8B87E-7CC3-4DD3-9E15-8C9C8E3D95E4}" type="presParOf" srcId="{9144EA18-6155-4D56-B3F4-5D44628E5507}" destId="{D1F998FD-ED94-4909-85BB-AAD68C460780}" srcOrd="0" destOrd="0" presId="urn:microsoft.com/office/officeart/2005/8/layout/hierarchy2"/>
-    <dgm:cxn modelId="{83D67050-14F5-4DC8-8E44-8B5DDC543D61}" type="presParOf" srcId="{D1F998FD-ED94-4909-85BB-AAD68C460780}" destId="{1CDBB195-601B-4B67-82DC-A6E3F9AFE86B}" srcOrd="0" destOrd="0" presId="urn:microsoft.com/office/officeart/2005/8/layout/hierarchy2"/>
-    <dgm:cxn modelId="{72A30A4A-66DA-4B8B-AE2B-9B41229CF4ED}" type="presParOf" srcId="{D1F998FD-ED94-4909-85BB-AAD68C460780}" destId="{9021A43B-BDE3-4496-AF25-74074E4A79D1}" srcOrd="1" destOrd="0" presId="urn:microsoft.com/office/officeart/2005/8/layout/hierarchy2"/>
-    <dgm:cxn modelId="{36368A39-6E06-470C-AE66-3CA70EE66945}" type="presParOf" srcId="{9021A43B-BDE3-4496-AF25-74074E4A79D1}" destId="{D3B76624-F55C-4CA8-8603-D6E6DA5231ED}" srcOrd="0" destOrd="0" presId="urn:microsoft.com/office/officeart/2005/8/layout/hierarchy2"/>
-    <dgm:cxn modelId="{19519B78-E1EE-4915-B17F-9BFC48E49762}" type="presParOf" srcId="{D3B76624-F55C-4CA8-8603-D6E6DA5231ED}" destId="{6609BFC2-AE0D-46E0-A630-38606856C033}" srcOrd="0" destOrd="0" presId="urn:microsoft.com/office/officeart/2005/8/layout/hierarchy2"/>
-    <dgm:cxn modelId="{06AA5AFB-16AD-46C0-AB6B-9457738A487C}" type="presParOf" srcId="{9021A43B-BDE3-4496-AF25-74074E4A79D1}" destId="{7EE3FBE2-5D72-4F46-9079-5D52E2D8AC0A}" srcOrd="1" destOrd="0" presId="urn:microsoft.com/office/officeart/2005/8/layout/hierarchy2"/>
-    <dgm:cxn modelId="{A92BD6F7-5691-44DE-B66D-5EEDC29ABA2D}" type="presParOf" srcId="{7EE3FBE2-5D72-4F46-9079-5D52E2D8AC0A}" destId="{804D7E7A-360B-4BD5-87FE-294EE9D3E208}" srcOrd="0" destOrd="0" presId="urn:microsoft.com/office/officeart/2005/8/layout/hierarchy2"/>
-    <dgm:cxn modelId="{A7667EC9-0F57-4C3E-92ED-220303A860DB}" type="presParOf" srcId="{7EE3FBE2-5D72-4F46-9079-5D52E2D8AC0A}" destId="{9A5BBECC-05FF-4FCB-B9AA-10FD867628C5}" srcOrd="1" destOrd="0" presId="urn:microsoft.com/office/officeart/2005/8/layout/hierarchy2"/>
-    <dgm:cxn modelId="{5A2D8DBA-AE17-48BC-A85A-DACC922D7BCE}" type="presParOf" srcId="{9A5BBECC-05FF-4FCB-B9AA-10FD867628C5}" destId="{FB92911F-D9E5-4686-BFD7-1440E38AF1D0}" srcOrd="0" destOrd="0" presId="urn:microsoft.com/office/officeart/2005/8/layout/hierarchy2"/>
-    <dgm:cxn modelId="{8D3477CB-4882-48E7-BBE0-3DBA706F349E}" type="presParOf" srcId="{FB92911F-D9E5-4686-BFD7-1440E38AF1D0}" destId="{4E6E0B66-D62D-4CE6-996D-3EC980F09E5D}" srcOrd="0" destOrd="0" presId="urn:microsoft.com/office/officeart/2005/8/layout/hierarchy2"/>
-    <dgm:cxn modelId="{79419321-3495-4D05-B5B2-A16C39894C13}" type="presParOf" srcId="{9A5BBECC-05FF-4FCB-B9AA-10FD867628C5}" destId="{394526AB-8135-4FA5-AF81-0472247FA2A2}" srcOrd="1" destOrd="0" presId="urn:microsoft.com/office/officeart/2005/8/layout/hierarchy2"/>
-    <dgm:cxn modelId="{2493AFB4-E37C-4182-9E1E-BBE2353C6B13}" type="presParOf" srcId="{394526AB-8135-4FA5-AF81-0472247FA2A2}" destId="{C9DE0F40-C805-48B7-BED4-87BDBCB9E31E}" srcOrd="0" destOrd="0" presId="urn:microsoft.com/office/officeart/2005/8/layout/hierarchy2"/>
-    <dgm:cxn modelId="{30211AD1-954A-4119-857C-DB5B05FBD003}" type="presParOf" srcId="{394526AB-8135-4FA5-AF81-0472247FA2A2}" destId="{2335C100-24D9-44FC-9C31-BF1DE8EE3468}" srcOrd="1" destOrd="0" presId="urn:microsoft.com/office/officeart/2005/8/layout/hierarchy2"/>
-    <dgm:cxn modelId="{71BB8E54-9C95-409F-AD14-F2E765B259BA}" type="presParOf" srcId="{9021A43B-BDE3-4496-AF25-74074E4A79D1}" destId="{9A35888F-ED52-4D13-852E-C00F5AAFC627}" srcOrd="2" destOrd="0" presId="urn:microsoft.com/office/officeart/2005/8/layout/hierarchy2"/>
-    <dgm:cxn modelId="{315685C0-F94B-4600-834C-571DD78CE80D}" type="presParOf" srcId="{9A35888F-ED52-4D13-852E-C00F5AAFC627}" destId="{79C2CA01-49D5-4BFD-9EFE-840A21D206BC}" srcOrd="0" destOrd="0" presId="urn:microsoft.com/office/officeart/2005/8/layout/hierarchy2"/>
-    <dgm:cxn modelId="{EE6F3D93-2065-4507-83E8-33EB691832CE}" type="presParOf" srcId="{9021A43B-BDE3-4496-AF25-74074E4A79D1}" destId="{732C9642-CD13-4248-9551-08C296326B1C}" srcOrd="3" destOrd="0" presId="urn:microsoft.com/office/officeart/2005/8/layout/hierarchy2"/>
-    <dgm:cxn modelId="{474395EA-74C7-42C8-912E-B273A3F71F99}" type="presParOf" srcId="{732C9642-CD13-4248-9551-08C296326B1C}" destId="{13BFDE25-CAA0-4F42-B8B8-139CC436A901}" srcOrd="0" destOrd="0" presId="urn:microsoft.com/office/officeart/2005/8/layout/hierarchy2"/>
-    <dgm:cxn modelId="{25046DEB-AC79-4A41-A787-FC342039A920}" type="presParOf" srcId="{732C9642-CD13-4248-9551-08C296326B1C}" destId="{F7259EAC-419B-49B7-BA51-B0A1F0605400}" srcOrd="1" destOrd="0" presId="urn:microsoft.com/office/officeart/2005/8/layout/hierarchy2"/>
-    <dgm:cxn modelId="{18E9EA95-220A-45CF-B05B-76D6D616E583}" type="presParOf" srcId="{F7259EAC-419B-49B7-BA51-B0A1F0605400}" destId="{F2D42D5D-05EC-4B6A-AFB7-0F9D4161BDD1}" srcOrd="0" destOrd="0" presId="urn:microsoft.com/office/officeart/2005/8/layout/hierarchy2"/>
-    <dgm:cxn modelId="{30EC6137-896C-4B98-B1E5-C95ECC7B0BE6}" type="presParOf" srcId="{F2D42D5D-05EC-4B6A-AFB7-0F9D4161BDD1}" destId="{65C8B96F-625B-4AC6-84F9-51D5D28E9789}" srcOrd="0" destOrd="0" presId="urn:microsoft.com/office/officeart/2005/8/layout/hierarchy2"/>
-    <dgm:cxn modelId="{2297D2E1-A0C0-46DF-9D5A-FC496DCA6A56}" type="presParOf" srcId="{F7259EAC-419B-49B7-BA51-B0A1F0605400}" destId="{727F2A64-745C-4597-B658-F00A611E042F}" srcOrd="1" destOrd="0" presId="urn:microsoft.com/office/officeart/2005/8/layout/hierarchy2"/>
-    <dgm:cxn modelId="{441FCD31-070C-448F-9FF5-982A6726B895}" type="presParOf" srcId="{727F2A64-745C-4597-B658-F00A611E042F}" destId="{B977165C-9B02-426B-A423-DAA7A3A040FC}" srcOrd="0" destOrd="0" presId="urn:microsoft.com/office/officeart/2005/8/layout/hierarchy2"/>
-    <dgm:cxn modelId="{EF2020B8-667C-4255-930B-61EA24D7AE8F}" type="presParOf" srcId="{727F2A64-745C-4597-B658-F00A611E042F}" destId="{02E6176D-4124-4ED1-B74B-3EC7209EF165}" srcOrd="1" destOrd="0" presId="urn:microsoft.com/office/officeart/2005/8/layout/hierarchy2"/>
+    <dgm:cxn modelId="{9C020046-2A85-4802-A27F-0E5396EC1499}" type="presOf" srcId="{B86951FB-C805-4160-840A-C68F989F2382}" destId="{65C8B96F-625B-4AC6-84F9-51D5D28E9789}" srcOrd="1" destOrd="0" presId="urn:microsoft.com/office/officeart/2005/8/layout/hierarchy2"/>
+    <dgm:cxn modelId="{85259E15-55D6-4363-B224-5BF3198CC30B}" type="presOf" srcId="{B86951FB-C805-4160-840A-C68F989F2382}" destId="{F2D42D5D-05EC-4B6A-AFB7-0F9D4161BDD1}" srcOrd="0" destOrd="0" presId="urn:microsoft.com/office/officeart/2005/8/layout/hierarchy2"/>
+    <dgm:cxn modelId="{3F08D728-B4B0-4282-A1BB-BDCFB0CA1F2A}" type="presOf" srcId="{D2C68FC0-8BA3-48D9-A04F-F16565BD3C45}" destId="{13BFDE25-CAA0-4F42-B8B8-139CC436A901}" srcOrd="0" destOrd="0" presId="urn:microsoft.com/office/officeart/2005/8/layout/hierarchy2"/>
+    <dgm:cxn modelId="{684BB9C9-5AFE-441C-B219-1E0EF096B39D}" type="presParOf" srcId="{9144EA18-6155-4D56-B3F4-5D44628E5507}" destId="{D1F998FD-ED94-4909-85BB-AAD68C460780}" srcOrd="0" destOrd="0" presId="urn:microsoft.com/office/officeart/2005/8/layout/hierarchy2"/>
+    <dgm:cxn modelId="{06D4B201-AFF9-4C17-9D8E-72F684BE01BF}" type="presParOf" srcId="{D1F998FD-ED94-4909-85BB-AAD68C460780}" destId="{1CDBB195-601B-4B67-82DC-A6E3F9AFE86B}" srcOrd="0" destOrd="0" presId="urn:microsoft.com/office/officeart/2005/8/layout/hierarchy2"/>
+    <dgm:cxn modelId="{4B7F6695-49A2-4E22-B921-79A9BCB7181A}" type="presParOf" srcId="{D1F998FD-ED94-4909-85BB-AAD68C460780}" destId="{9021A43B-BDE3-4496-AF25-74074E4A79D1}" srcOrd="1" destOrd="0" presId="urn:microsoft.com/office/officeart/2005/8/layout/hierarchy2"/>
+    <dgm:cxn modelId="{FCD7E597-A2E1-4495-A80D-3029BED3713C}" type="presParOf" srcId="{9021A43B-BDE3-4496-AF25-74074E4A79D1}" destId="{D3B76624-F55C-4CA8-8603-D6E6DA5231ED}" srcOrd="0" destOrd="0" presId="urn:microsoft.com/office/officeart/2005/8/layout/hierarchy2"/>
+    <dgm:cxn modelId="{E0CBA575-2620-48F1-8388-546D03837FE2}" type="presParOf" srcId="{D3B76624-F55C-4CA8-8603-D6E6DA5231ED}" destId="{6609BFC2-AE0D-46E0-A630-38606856C033}" srcOrd="0" destOrd="0" presId="urn:microsoft.com/office/officeart/2005/8/layout/hierarchy2"/>
+    <dgm:cxn modelId="{86AE8C19-7BEB-4951-8BC9-A0974DD82EBC}" type="presParOf" srcId="{9021A43B-BDE3-4496-AF25-74074E4A79D1}" destId="{7EE3FBE2-5D72-4F46-9079-5D52E2D8AC0A}" srcOrd="1" destOrd="0" presId="urn:microsoft.com/office/officeart/2005/8/layout/hierarchy2"/>
+    <dgm:cxn modelId="{EFA93AF3-92E9-4FF1-974B-58D1DE6C8BAA}" type="presParOf" srcId="{7EE3FBE2-5D72-4F46-9079-5D52E2D8AC0A}" destId="{804D7E7A-360B-4BD5-87FE-294EE9D3E208}" srcOrd="0" destOrd="0" presId="urn:microsoft.com/office/officeart/2005/8/layout/hierarchy2"/>
+    <dgm:cxn modelId="{B52AD996-C5E0-4C25-8575-CBFD90B6EBD2}" type="presParOf" srcId="{7EE3FBE2-5D72-4F46-9079-5D52E2D8AC0A}" destId="{9A5BBECC-05FF-4FCB-B9AA-10FD867628C5}" srcOrd="1" destOrd="0" presId="urn:microsoft.com/office/officeart/2005/8/layout/hierarchy2"/>
+    <dgm:cxn modelId="{428553E3-CAF5-4731-AADF-D2237A382BBB}" type="presParOf" srcId="{9A5BBECC-05FF-4FCB-B9AA-10FD867628C5}" destId="{FB92911F-D9E5-4686-BFD7-1440E38AF1D0}" srcOrd="0" destOrd="0" presId="urn:microsoft.com/office/officeart/2005/8/layout/hierarchy2"/>
+    <dgm:cxn modelId="{53670F78-8E8A-45FD-AC87-17B952A929D1}" type="presParOf" srcId="{FB92911F-D9E5-4686-BFD7-1440E38AF1D0}" destId="{4E6E0B66-D62D-4CE6-996D-3EC980F09E5D}" srcOrd="0" destOrd="0" presId="urn:microsoft.com/office/officeart/2005/8/layout/hierarchy2"/>
+    <dgm:cxn modelId="{C7FA3D44-D9E2-46F3-849F-E7907B760FD4}" type="presParOf" srcId="{9A5BBECC-05FF-4FCB-B9AA-10FD867628C5}" destId="{394526AB-8135-4FA5-AF81-0472247FA2A2}" srcOrd="1" destOrd="0" presId="urn:microsoft.com/office/officeart/2005/8/layout/hierarchy2"/>
+    <dgm:cxn modelId="{248CB8E0-5814-491A-B6DF-E7401ECFB2B4}" type="presParOf" srcId="{394526AB-8135-4FA5-AF81-0472247FA2A2}" destId="{C9DE0F40-C805-48B7-BED4-87BDBCB9E31E}" srcOrd="0" destOrd="0" presId="urn:microsoft.com/office/officeart/2005/8/layout/hierarchy2"/>
+    <dgm:cxn modelId="{A8B75AEC-F027-4C25-83B3-0524690C6332}" type="presParOf" srcId="{394526AB-8135-4FA5-AF81-0472247FA2A2}" destId="{2335C100-24D9-44FC-9C31-BF1DE8EE3468}" srcOrd="1" destOrd="0" presId="urn:microsoft.com/office/officeart/2005/8/layout/hierarchy2"/>
+    <dgm:cxn modelId="{0A7067C2-E336-4C54-B958-9CE4A26AD1B7}" type="presParOf" srcId="{9021A43B-BDE3-4496-AF25-74074E4A79D1}" destId="{9A35888F-ED52-4D13-852E-C00F5AAFC627}" srcOrd="2" destOrd="0" presId="urn:microsoft.com/office/officeart/2005/8/layout/hierarchy2"/>
+    <dgm:cxn modelId="{794F389C-792C-4165-A979-D9EB14E99400}" type="presParOf" srcId="{9A35888F-ED52-4D13-852E-C00F5AAFC627}" destId="{79C2CA01-49D5-4BFD-9EFE-840A21D206BC}" srcOrd="0" destOrd="0" presId="urn:microsoft.com/office/officeart/2005/8/layout/hierarchy2"/>
+    <dgm:cxn modelId="{F237C3DC-7250-4B94-AB6D-93F31F4FF7D5}" type="presParOf" srcId="{9021A43B-BDE3-4496-AF25-74074E4A79D1}" destId="{732C9642-CD13-4248-9551-08C296326B1C}" srcOrd="3" destOrd="0" presId="urn:microsoft.com/office/officeart/2005/8/layout/hierarchy2"/>
+    <dgm:cxn modelId="{FA4B08BC-1BF2-4F70-AC84-BD7F97D7CD70}" type="presParOf" srcId="{732C9642-CD13-4248-9551-08C296326B1C}" destId="{13BFDE25-CAA0-4F42-B8B8-139CC436A901}" srcOrd="0" destOrd="0" presId="urn:microsoft.com/office/officeart/2005/8/layout/hierarchy2"/>
+    <dgm:cxn modelId="{37A1CF81-DF53-4B09-9C4A-80C70ABBA21A}" type="presParOf" srcId="{732C9642-CD13-4248-9551-08C296326B1C}" destId="{F7259EAC-419B-49B7-BA51-B0A1F0605400}" srcOrd="1" destOrd="0" presId="urn:microsoft.com/office/officeart/2005/8/layout/hierarchy2"/>
+    <dgm:cxn modelId="{15DA706B-D27B-41A8-B825-209F5ADE8A63}" type="presParOf" srcId="{F7259EAC-419B-49B7-BA51-B0A1F0605400}" destId="{F2D42D5D-05EC-4B6A-AFB7-0F9D4161BDD1}" srcOrd="0" destOrd="0" presId="urn:microsoft.com/office/officeart/2005/8/layout/hierarchy2"/>
+    <dgm:cxn modelId="{0C9D5928-5E97-436D-B8B8-E8829EE1DDDD}" type="presParOf" srcId="{F2D42D5D-05EC-4B6A-AFB7-0F9D4161BDD1}" destId="{65C8B96F-625B-4AC6-84F9-51D5D28E9789}" srcOrd="0" destOrd="0" presId="urn:microsoft.com/office/officeart/2005/8/layout/hierarchy2"/>
+    <dgm:cxn modelId="{2DCFF10E-1C17-497F-8EC1-6A9D11BE89DB}" type="presParOf" srcId="{F7259EAC-419B-49B7-BA51-B0A1F0605400}" destId="{727F2A64-745C-4597-B658-F00A611E042F}" srcOrd="1" destOrd="0" presId="urn:microsoft.com/office/officeart/2005/8/layout/hierarchy2"/>
+    <dgm:cxn modelId="{C67AC7A4-25F9-4B00-BFED-2A5AEFDEFAD3}" type="presParOf" srcId="{727F2A64-745C-4597-B658-F00A611E042F}" destId="{B977165C-9B02-426B-A423-DAA7A3A040FC}" srcOrd="0" destOrd="0" presId="urn:microsoft.com/office/officeart/2005/8/layout/hierarchy2"/>
+    <dgm:cxn modelId="{CB4DE66F-3075-4CC4-A67F-47A98937088A}" type="presParOf" srcId="{727F2A64-745C-4597-B658-F00A611E042F}" destId="{02E6176D-4124-4ED1-B74B-3EC7209EF165}" srcOrd="1" destOrd="0" presId="urn:microsoft.com/office/officeart/2005/8/layout/hierarchy2"/>
   </dgm:cxnLst>
   <dgm:bg/>
   <dgm:whole/>
@@ -19064,7 +19055,7 @@
 </file>
 
 <file path=customXml/itemProps1.xml><?xml version="1.0" encoding="utf-8"?>
-<ds:datastoreItem xmlns:ds="http://schemas.openxmlformats.org/officeDocument/2006/customXml" ds:itemID="{39CCE5C7-2834-4EF9-B04B-C91CEA3DA22B}">
+<ds:datastoreItem xmlns:ds="http://schemas.openxmlformats.org/officeDocument/2006/customXml" ds:itemID="{0063D887-BD56-44E5-B5EA-534649EA1B47}">
   <ds:schemaRefs>
     <ds:schemaRef ds:uri="http://schemas.openxmlformats.org/officeDocument/2006/bibliography"/>
   </ds:schemaRefs>

</xml_diff>